<commit_message>
Project Done, with Mesh Instantiation, fixed a lot of bugs, Added Athmospherical Fog, and working on th Report
</commit_message>
<xml_diff>
--- a/doc/FYP Report.docx
+++ b/doc/FYP Report.docx
@@ -10,6 +10,7 @@
           <w:docPartUnique/>
         </w:docPartObj>
       </w:sdtPr>
+      <w:sdtEndPr/>
       <w:sdtContent>
         <w:p>
           <w:r>
@@ -534,6 +535,7 @@
                                   <w:dataBinding w:prefixMappings="xmlns:ns0='http://schemas.microsoft.com/office/2006/coverPageProps' " w:xpath="/ns0:CoverPageProperties[1]/ns0:Abstract[1]" w:storeItemID="{55AF091B-3C7A-41E3-B477-F2FDAA23CFDA}"/>
                                   <w:text w:multiLine="1"/>
                                 </w:sdtPr>
+                                <w:sdtEndPr/>
                                 <w:sdtContent>
                                   <w:p>
                                     <w:pPr>
@@ -613,6 +615,7 @@
                             <w:dataBinding w:prefixMappings="xmlns:ns0='http://schemas.microsoft.com/office/2006/coverPageProps' " w:xpath="/ns0:CoverPageProperties[1]/ns0:Abstract[1]" w:storeItemID="{55AF091B-3C7A-41E3-B477-F2FDAA23CFDA}"/>
                             <w:text w:multiLine="1"/>
                           </w:sdtPr>
+                          <w:sdtEndPr/>
                           <w:sdtContent>
                             <w:p>
                               <w:pPr>
@@ -724,6 +727,7 @@
                                     <w:dataBinding w:prefixMappings="xmlns:ns0='http://purl.org/dc/elements/1.1/' xmlns:ns1='http://schemas.openxmlformats.org/package/2006/metadata/core-properties' " w:xpath="/ns1:coreProperties[1]/ns0:title[1]" w:storeItemID="{6C3C8BC8-F283-45AE-878A-BAB7291924A1}"/>
                                     <w:text w:multiLine="1"/>
                                   </w:sdtPr>
+                                  <w:sdtEndPr/>
                                   <w:sdtContent>
                                     <w:r>
                                       <w:rPr>
@@ -774,6 +778,7 @@
                                   <w:dataBinding w:prefixMappings="xmlns:ns0='http://purl.org/dc/elements/1.1/' xmlns:ns1='http://schemas.openxmlformats.org/package/2006/metadata/core-properties' " w:xpath="/ns1:coreProperties[1]/ns0:subject[1]" w:storeItemID="{6C3C8BC8-F283-45AE-878A-BAB7291924A1}"/>
                                   <w:text/>
                                 </w:sdtPr>
+                                <w:sdtEndPr/>
                                 <w:sdtContent>
                                   <w:p>
                                     <w:pPr>
@@ -847,6 +852,7 @@
                               <w:dataBinding w:prefixMappings="xmlns:ns0='http://purl.org/dc/elements/1.1/' xmlns:ns1='http://schemas.openxmlformats.org/package/2006/metadata/core-properties' " w:xpath="/ns1:coreProperties[1]/ns0:title[1]" w:storeItemID="{6C3C8BC8-F283-45AE-878A-BAB7291924A1}"/>
                               <w:text w:multiLine="1"/>
                             </w:sdtPr>
+                            <w:sdtEndPr/>
                             <w:sdtContent>
                               <w:r>
                                 <w:rPr>
@@ -897,6 +903,7 @@
                             <w:dataBinding w:prefixMappings="xmlns:ns0='http://purl.org/dc/elements/1.1/' xmlns:ns1='http://schemas.openxmlformats.org/package/2006/metadata/core-properties' " w:xpath="/ns1:coreProperties[1]/ns0:subject[1]" w:storeItemID="{6C3C8BC8-F283-45AE-878A-BAB7291924A1}"/>
                             <w:text/>
                           </w:sdtPr>
+                          <w:sdtEndPr/>
                           <w:sdtContent>
                             <w:p>
                               <w:pPr>
@@ -959,6 +966,9 @@
         <w:p>
           <w:pPr>
             <w:pStyle w:val="TtuloTDC"/>
+            <w:rPr>
+              <w:lang w:val="en-GB"/>
+            </w:rPr>
           </w:pPr>
           <w:r>
             <w:rPr>
@@ -1873,8 +1883,6 @@
           <w:lang w:val="es-ES"/>
         </w:rPr>
       </w:pPr>
-      <w:bookmarkStart w:id="0" w:name="_GoBack"/>
-      <w:bookmarkEnd w:id="0"/>
     </w:p>
     <w:p>
       <w:pPr>
@@ -1971,45 +1979,33 @@
       <w:pPr>
         <w:pStyle w:val="Ttulo1"/>
       </w:pPr>
-      <w:bookmarkStart w:id="1" w:name="_Toc4964072"/>
+      <w:bookmarkStart w:id="0" w:name="_Toc4964072"/>
       <w:r>
         <w:lastRenderedPageBreak/>
         <w:t>Abstract</w:t>
       </w:r>
+      <w:bookmarkEnd w:id="0"/>
+    </w:p>
+    <w:p>
+      <w:r>
+        <w:t xml:space="preserve">Procedural Generation is a feature becoming more popular each year in the videogame industry and for the infinity possibilities that it grants. In this project, using Unreal Engine 4 and the Procedural Algorithm Generation it has been created a Tool with a variety of options to customize the final result used in conjunction with a series of techniques to create high quality procedural terrain in real-time and pre-bake. </w:t>
+      </w:r>
+    </w:p>
+    <w:p>
+      <w:r>
+        <w:t>To showcase this, an easy-to-understand and well-structured interface was built and all necessary elements to visualize the product were created. This report explains the classes that were built in order to visualize the procedural terrain, how it is generated and the parameters to customize the terrain.</w:t>
+      </w:r>
+    </w:p>
+    <w:p/>
+    <w:p>
+      <w:pPr>
+        <w:pStyle w:val="Ttulo1"/>
+      </w:pPr>
+      <w:bookmarkStart w:id="1" w:name="_Toc4964073"/>
+      <w:r>
+        <w:t>Acknowledgements</w:t>
+      </w:r>
       <w:bookmarkEnd w:id="1"/>
-    </w:p>
-    <w:p>
-      <w:r>
-        <w:t xml:space="preserve">Procedural Generation is a feature becoming more popular each year in the videogame </w:t>
-      </w:r>
-      <w:r>
-        <w:t>industry and</w:t>
-      </w:r>
-      <w:r>
-        <w:t xml:space="preserve"> for the infinity possibilities that it grants. In this project, using Unreal Engine 4 and the Procedural Algorithm Generation it has been created a Tool with a variety of options to customize the final result used in conjunction with a series of </w:t>
-      </w:r>
-      <w:r>
-        <w:t>techniques to</w:t>
-      </w:r>
-      <w:r>
-        <w:t xml:space="preserve"> create high quality procedural terrain in real-time and pre-bake. </w:t>
-      </w:r>
-    </w:p>
-    <w:p>
-      <w:r>
-        <w:t>To showcase this, an easy-to-understand and well-structured interface was built and all necessary elements to visualize the product were created. This report explains the classes that were built in order to visualize the procedural terrain, how it is generated and the parameters to customize the terrain.</w:t>
-      </w:r>
-    </w:p>
-    <w:p/>
-    <w:p>
-      <w:pPr>
-        <w:pStyle w:val="Ttulo1"/>
-      </w:pPr>
-      <w:bookmarkStart w:id="2" w:name="_Toc4964073"/>
-      <w:r>
-        <w:t>Acknowledgements</w:t>
-      </w:r>
-      <w:bookmarkEnd w:id="2"/>
     </w:p>
     <w:p>
       <w:r>
@@ -2030,43 +2026,209 @@
       <w:pPr>
         <w:pStyle w:val="Ttulo1"/>
       </w:pPr>
-      <w:bookmarkStart w:id="3" w:name="_Toc4964074"/>
+      <w:bookmarkStart w:id="2" w:name="_Toc4964074"/>
       <w:r>
         <w:t>Introduction</w:t>
       </w:r>
+      <w:bookmarkEnd w:id="2"/>
+    </w:p>
+    <w:p>
+      <w:pPr>
+        <w:pStyle w:val="Ttulo2"/>
+      </w:pPr>
+      <w:r>
+        <w:t>Procedural Generation</w:t>
+      </w:r>
+    </w:p>
+    <w:p>
+      <w:r>
+        <w:t xml:space="preserve">Procedural Generation is becoming more popular each year between videogames. This is mainly because it does the work of designing and creating new assets and environments based simply on mathematical functions. This has its positive and negative side. For example, if a </w:t>
+      </w:r>
+      <w:r>
+        <w:t xml:space="preserve">little </w:t>
+      </w:r>
+      <w:r>
+        <w:t>and</w:t>
+      </w:r>
+      <w:r>
+        <w:t xml:space="preserve"> </w:t>
+      </w:r>
+      <w:r>
+        <w:t>scape is needed for a game, it is better to get an actual designer to build in detail, but if what is needed is a gigantic landscape for an open world game it is probably best and more efficient to generate it procedurally. The power of making the procedural content generated more unique resides in how complex the mathematical functions that generate that content are and the customization of the options for that.</w:t>
+      </w:r>
+    </w:p>
+    <w:p/>
+    <w:p>
+      <w:r>
+        <w:t>Many games have already used Procedural Generation to create new amazing environments because the huge scale of the map. Tittles like Minecraft</w:t>
+      </w:r>
+      <w:r>
+        <w:t xml:space="preserve"> </w:t>
+      </w:r>
+      <w:r>
+        <w:t>(Mojang, 2009) use Procedural Generation to generate the game maps. No Man’s Sky</w:t>
+      </w:r>
+      <w:r>
+        <w:t xml:space="preserve"> </w:t>
+      </w:r>
+      <w:r>
+        <w:t>(Hello Games, 2016) goes even further by creating planets and galaxies. Other games use it to create procedural items and weapons like Borderlands Series</w:t>
+      </w:r>
+      <w:r>
+        <w:t xml:space="preserve"> </w:t>
+      </w:r>
+      <w:r>
+        <w:t>(Gearbox Software).</w:t>
+      </w:r>
+    </w:p>
+    <w:p/>
+    <w:p>
+      <w:pPr>
+        <w:pStyle w:val="Ttulo2"/>
+      </w:pPr>
+      <w:r>
+        <w:lastRenderedPageBreak/>
+        <w:t>Product</w:t>
+      </w:r>
+    </w:p>
+    <w:p>
+      <w:r>
+        <w:t>The product is a custom tool developed in C++ in Unreal Engine 4 that use Perlin Noise to make possible the generation and visualization of a procedural generated terrain</w:t>
+      </w:r>
+      <w:r>
+        <w:t xml:space="preserve"> </w:t>
+      </w:r>
+      <w:r>
+        <w:t>in in real-time and pre-baked with asset placement and semi-biomes.</w:t>
+      </w:r>
+    </w:p>
+    <w:p>
+      <w:r>
+        <w:t xml:space="preserve">The product has been built from scratch to have a higher control over all the components that generate and visualize the terrain, enabling a </w:t>
+      </w:r>
+      <w:r>
+        <w:t>high efficiency</w:t>
+      </w:r>
+      <w:r>
+        <w:t xml:space="preserve"> and optimization. The only dependence is a Plugin called Runtime Mesh Component which help to create and modify meshes at run-time more fasten than Unreal Engine 4 do. Also using basic technique in videogames called Instanced Static Mesh for an optimization with the assets on the terrain.</w:t>
+      </w:r>
+    </w:p>
+    <w:p/>
+    <w:p>
+      <w:pPr>
+        <w:pStyle w:val="Ttulo2"/>
+      </w:pPr>
+      <w:r>
+        <w:t>Inspiration</w:t>
+      </w:r>
+    </w:p>
+    <w:p>
+      <w:pPr>
+        <w:rPr>
+          <w:rFonts w:cs="Arial"/>
+          <w:szCs w:val="30"/>
+        </w:rPr>
+      </w:pPr>
+      <w:r>
+        <w:rPr>
+          <w:rFonts w:cs="Arial"/>
+          <w:szCs w:val="30"/>
+        </w:rPr>
+        <w:t xml:space="preserve">The main reason and inspiration for choose this particular project is the immensity of possibilities give us the procedural generation whether in terrain generation, creatures generation, difficulty of game, materials and more. Also, have a great knowledge of this can open me doors in the industry because the procedural generation is in this time more used in the industry and speed up the content generation. For </w:t>
+      </w:r>
+      <w:r>
+        <w:rPr>
+          <w:rFonts w:cs="Arial"/>
+          <w:szCs w:val="30"/>
+        </w:rPr>
+        <w:t>example,</w:t>
+      </w:r>
+      <w:r>
+        <w:rPr>
+          <w:rFonts w:cs="Arial"/>
+          <w:szCs w:val="30"/>
+        </w:rPr>
+        <w:t xml:space="preserve"> the pre-baked option </w:t>
+      </w:r>
+      <w:r>
+        <w:rPr>
+          <w:rFonts w:cs="Arial"/>
+          <w:szCs w:val="30"/>
+        </w:rPr>
+        <w:t>accelerates</w:t>
+      </w:r>
+      <w:r>
+        <w:rPr>
+          <w:rFonts w:cs="Arial"/>
+          <w:szCs w:val="30"/>
+        </w:rPr>
+        <w:t xml:space="preserve"> the velocity of launch a new game generating a terrain adapted to the game specifications. Since I study how to do videogames, I am was really appassionato about this complexity of procedural content generation.</w:t>
+      </w:r>
+    </w:p>
+    <w:p>
+      <w:pPr>
+        <w:rPr>
+          <w:rFonts w:cs="Arial"/>
+          <w:szCs w:val="30"/>
+        </w:rPr>
+      </w:pPr>
+    </w:p>
+    <w:p>
+      <w:pPr>
+        <w:pStyle w:val="Ttulo2"/>
+        <w:rPr>
+          <w:szCs w:val="30"/>
+        </w:rPr>
+      </w:pPr>
+      <w:r>
+        <w:t>Existing Technologies and Dependencies Used</w:t>
+      </w:r>
+    </w:p>
+    <w:p>
+      <w:r>
+        <w:t xml:space="preserve">Due to great interest in Unreal Engine and the potential in the industry I was decided to make the whole project was coded and compiled using Unreal Engine 4 and Microsoft Visual Studio 2017.  </w:t>
+      </w:r>
+    </w:p>
+    <w:p>
+      <w:r>
+        <w:t xml:space="preserve">The Perlin Noise Algorithm is my own implementation and interpretation to avoid the number of dependencies and also has a really easy structure to change it for </w:t>
+      </w:r>
+      <w:r>
+        <w:t>another</w:t>
+      </w:r>
+      <w:r>
+        <w:t xml:space="preserve"> different algorithm implementation.</w:t>
+      </w:r>
+    </w:p>
+    <w:p>
+      <w:r>
+        <w:t>The Plugin Realtime Mesh Component it is easy to change by the equivalent in Unreal Engine 4 called Procedural Mesh Component.</w:t>
+      </w:r>
+    </w:p>
+    <w:p/>
+    <w:p/>
+    <w:p/>
+    <w:p/>
+    <w:p>
+      <w:pPr>
+        <w:pStyle w:val="Ttulo1"/>
+      </w:pPr>
+      <w:bookmarkStart w:id="3" w:name="_Toc4964076"/>
+      <w:r>
+        <w:lastRenderedPageBreak/>
+        <w:t>Research</w:t>
+      </w:r>
       <w:bookmarkEnd w:id="3"/>
     </w:p>
-    <w:p/>
-    <w:p>
-      <w:pPr>
-        <w:pStyle w:val="Ttulo1"/>
-      </w:pPr>
-      <w:bookmarkStart w:id="4" w:name="_Toc4964075"/>
-      <w:r>
-        <w:t>Methodology</w:t>
+    <w:p>
+      <w:pPr>
+        <w:pStyle w:val="Ttulo2"/>
+      </w:pPr>
+      <w:bookmarkStart w:id="4" w:name="_Toc4964077"/>
+      <w:r>
+        <w:t>Perlin Noise</w:t>
       </w:r>
       <w:bookmarkEnd w:id="4"/>
-    </w:p>
-    <w:p/>
-    <w:p>
-      <w:pPr>
-        <w:pStyle w:val="Ttulo1"/>
-      </w:pPr>
-      <w:bookmarkStart w:id="5" w:name="_Toc4964076"/>
-      <w:r>
-        <w:t>Research</w:t>
-      </w:r>
-      <w:bookmarkEnd w:id="5"/>
-    </w:p>
-    <w:p>
-      <w:pPr>
-        <w:pStyle w:val="Ttulo2"/>
-      </w:pPr>
-      <w:bookmarkStart w:id="6" w:name="_Toc4964077"/>
-      <w:r>
-        <w:t>Perlin Noise</w:t>
-      </w:r>
-      <w:bookmarkEnd w:id="6"/>
     </w:p>
     <w:p>
       <w:r>
@@ -2185,7 +2347,6 @@
               <w:rPr>
                 <w:noProof/>
               </w:rPr>
-              <w:lastRenderedPageBreak/>
               <w:drawing>
                 <wp:inline distT="0" distB="0" distL="0" distR="0" wp14:anchorId="35ED234E" wp14:editId="5D9D0E90">
                   <wp:extent cx="2440940" cy="2440940"/>
@@ -2371,11 +2532,11 @@
       <w:pPr>
         <w:pStyle w:val="Ttulo2"/>
       </w:pPr>
-      <w:bookmarkStart w:id="7" w:name="_Toc4964078"/>
+      <w:bookmarkStart w:id="5" w:name="_Toc4964078"/>
       <w:r>
         <w:t>Level of Detail</w:t>
       </w:r>
-      <w:bookmarkEnd w:id="7"/>
+      <w:bookmarkEnd w:id="5"/>
     </w:p>
     <w:p>
       <w:r>
@@ -2479,6 +2640,9 @@
             <w:r>
               <w:t>Figure 3</w:t>
             </w:r>
+            <w:r>
+              <w:t xml:space="preserve"> – Level of Detail</w:t>
+            </w:r>
           </w:p>
         </w:tc>
       </w:tr>
@@ -2494,125 +2658,657 @@
       <w:pPr>
         <w:pStyle w:val="Ttulo2"/>
       </w:pPr>
-      <w:bookmarkStart w:id="8" w:name="_Toc4964079"/>
+      <w:bookmarkStart w:id="6" w:name="_Toc4964079"/>
       <w:r>
         <w:t>Tile / Chunk</w:t>
       </w:r>
+      <w:bookmarkEnd w:id="6"/>
+    </w:p>
+    <w:p>
+      <w:r>
+        <w:t>The Tile/Chunk involves split the terrain generation in small pieces to reduce the calculation time and the number of polygons rendered.</w:t>
+      </w:r>
+    </w:p>
+    <w:p>
+      <w:r>
+        <w:t>Combining with Perlin Noise and the Level of Detail (LOD) makes possible generate an infinity number of pieces of the terrain using the Perlin Noise value and make it works faster reducing the LOD on the far chunks.</w:t>
+      </w:r>
+    </w:p>
+    <w:p>
+      <w:r>
+        <w:t>Also allows the possibility to use a Pooling System to reduce the number of chunks on the world modifying the chunks not rendered. In this way allowing to avoid creating more memory for the generation of the land using the memory already created but not used.</w:t>
+      </w:r>
+    </w:p>
+    <w:p/>
+    <w:p>
+      <w:pPr>
+        <w:pStyle w:val="Ttulo2"/>
+      </w:pPr>
+      <w:r>
+        <w:t>Futures in Multithreading</w:t>
+      </w:r>
+    </w:p>
+    <w:p>
+      <w:r>
+        <w:t xml:space="preserve">Futures are a </w:t>
+      </w:r>
+      <w:r>
+        <w:t>high-level</w:t>
+      </w:r>
+      <w:r>
+        <w:t xml:space="preserve"> mechanism for passing a value between threads, and allow a thread to wait for a result to be available without having to manage the locks directly.</w:t>
+      </w:r>
+    </w:p>
+    <w:p>
+      <w:r>
+        <w:lastRenderedPageBreak/>
+        <w:t xml:space="preserve">Using the Futures and Promises allow me to manage a lot of </w:t>
+      </w:r>
+      <w:r>
+        <w:t>different</w:t>
+      </w:r>
+      <w:r>
+        <w:t xml:space="preserve"> tasks asynchronous to speed up the terrain generation, the mathematical operations and calculations. In exception of the creation of the mesh because this not allow reserve the memory in a different thread of the main.</w:t>
+      </w:r>
+    </w:p>
+    <w:p/>
+    <w:p>
+      <w:pPr>
+        <w:pStyle w:val="Ttulo2"/>
+      </w:pPr>
+      <w:r>
+        <w:t>Mesh I</w:t>
+      </w:r>
+      <w:r>
+        <w:t>nstancing</w:t>
+      </w:r>
+    </w:p>
+    <w:p>
+      <w:r>
+        <w:t xml:space="preserve">In real-time computer graphics, </w:t>
+      </w:r>
+      <w:r>
+        <w:t>mesh</w:t>
+      </w:r>
+      <w:r>
+        <w:t xml:space="preserve"> instancing is the practice of rendering multiple copies of the same mesh in a scene at once. This technique is primarily used for objects such as trees, grass, or buildings which can be represented as repeated geometry without appearing unduly repetitive, but may also be used for characters. Although vertex data is duplicated across all instanced meshes, each instance may have other differentiating parameters (such as </w:t>
+      </w:r>
+      <w:proofErr w:type="spellStart"/>
+      <w:r>
+        <w:t>color</w:t>
+      </w:r>
+      <w:proofErr w:type="spellEnd"/>
+      <w:r>
+        <w:t>, or skeletal animation pose) changed in order to reduce the appearance of repetition.</w:t>
+      </w:r>
+    </w:p>
+    <w:p>
+      <w:r>
+        <w:t xml:space="preserve">When rendering static meshes, a common </w:t>
+      </w:r>
+      <w:r>
+        <w:t>CPU</w:t>
+      </w:r>
+      <w:r>
+        <w:t xml:space="preserve"> cost is the actual function call to render the mesh.  Under the covers, this draw call often contains a reference to a VBO already loaded on the </w:t>
+      </w:r>
+      <w:r>
+        <w:t>GPU</w:t>
+      </w:r>
+      <w:r>
+        <w:t xml:space="preserve">, as well as transform information where to render the mesh.  The call itself does not have much overhead as the real work is done by the </w:t>
+      </w:r>
+      <w:r>
+        <w:t>GPU</w:t>
+      </w:r>
+      <w:r>
+        <w:t xml:space="preserve">, but making this call a large number of times certainly adds up.  Doing this thousands of times every frame causes </w:t>
+      </w:r>
+      <w:r>
+        <w:t>CPU</w:t>
+      </w:r>
+      <w:r>
+        <w:t xml:space="preserve"> driver overhead.  For example, imagine a wall that is made of 10000 individual bricks.  This would result in 10000 draw calls</w:t>
+      </w:r>
+      <w:r>
+        <w:t xml:space="preserve">. </w:t>
+      </w:r>
+    </w:p>
+    <w:p>
+      <w:r>
+        <w:t xml:space="preserve">Using the Instanced Static Mesh allow to store on the GPU memory in a </w:t>
+      </w:r>
+      <w:r>
+        <w:t>Vertex Buffer</w:t>
+      </w:r>
+      <w:r>
+        <w:t xml:space="preserve"> the actual vertices of a static mesh. </w:t>
+      </w:r>
+      <w:r>
+        <w:t xml:space="preserve">The draw call consists of telling the </w:t>
+      </w:r>
+      <w:r>
+        <w:t>GPU</w:t>
+      </w:r>
+      <w:r>
+        <w:t xml:space="preserve"> to render the mesh at a specific </w:t>
+      </w:r>
+      <w:r>
+        <w:t>transform</w:t>
+      </w:r>
+      <w:r>
+        <w:t xml:space="preserve"> and orientation.  When rendering a batch of identical meshes, a further possible optimization would be to store the actual transforms on the GPU</w:t>
+      </w:r>
+      <w:r>
+        <w:t xml:space="preserve"> </w:t>
+      </w:r>
+      <w:r>
+        <w:t>as well.  Using this approach, we can render all of them with a single draw</w:t>
+      </w:r>
+      <w:r>
+        <w:t xml:space="preserve"> </w:t>
+      </w:r>
+      <w:r>
+        <w:t>call.  An instanced static mesh leverages this approach.</w:t>
+      </w:r>
+    </w:p>
+    <w:p/>
+    <w:tbl>
+      <w:tblPr>
+        <w:tblStyle w:val="Tablaconcuadrcula"/>
+        <w:tblW w:w="0" w:type="auto"/>
+        <w:jc w:val="center"/>
+        <w:tblBorders>
+          <w:top w:val="none" w:sz="0" w:space="0" w:color="auto"/>
+          <w:left w:val="none" w:sz="0" w:space="0" w:color="auto"/>
+          <w:bottom w:val="none" w:sz="0" w:space="0" w:color="auto"/>
+          <w:right w:val="none" w:sz="0" w:space="0" w:color="auto"/>
+          <w:insideH w:val="none" w:sz="0" w:space="0" w:color="auto"/>
+          <w:insideV w:val="none" w:sz="0" w:space="0" w:color="auto"/>
+        </w:tblBorders>
+        <w:tblLook w:val="04A0" w:firstRow="1" w:lastRow="0" w:firstColumn="1" w:lastColumn="0" w:noHBand="0" w:noVBand="1"/>
+      </w:tblPr>
+      <w:tblGrid>
+        <w:gridCol w:w="8494"/>
+      </w:tblGrid>
+      <w:tr>
+        <w:trPr>
+          <w:jc w:val="center"/>
+        </w:trPr>
+        <w:tc>
+          <w:tcPr>
+            <w:tcW w:w="8494" w:type="dxa"/>
+          </w:tcPr>
+          <w:p>
+            <w:r>
+              <w:rPr>
+                <w:noProof/>
+              </w:rPr>
+              <w:drawing>
+                <wp:inline distT="0" distB="0" distL="0" distR="0" wp14:anchorId="5D2DEFFF" wp14:editId="465CEFB0">
+                  <wp:extent cx="5152446" cy="2321752"/>
+                  <wp:effectExtent l="0" t="0" r="0" b="2540"/>
+                  <wp:docPr id="1" name="Imagen 1"/>
+                  <wp:cNvGraphicFramePr>
+                    <a:graphicFrameLocks xmlns:a="http://schemas.openxmlformats.org/drawingml/2006/main" noChangeAspect="1"/>
+                  </wp:cNvGraphicFramePr>
+                  <a:graphic xmlns:a="http://schemas.openxmlformats.org/drawingml/2006/main">
+                    <a:graphicData uri="http://schemas.openxmlformats.org/drawingml/2006/picture">
+                      <pic:pic xmlns:pic="http://schemas.openxmlformats.org/drawingml/2006/picture">
+                        <pic:nvPicPr>
+                          <pic:cNvPr id="1" name=""/>
+                          <pic:cNvPicPr/>
+                        </pic:nvPicPr>
+                        <pic:blipFill rotWithShape="1">
+                          <a:blip r:embed="rId14"/>
+                          <a:srcRect l="8542" t="13615" r="61716" b="38739"/>
+                          <a:stretch/>
+                        </pic:blipFill>
+                        <pic:spPr bwMode="auto">
+                          <a:xfrm>
+                            <a:off x="0" y="0"/>
+                            <a:ext cx="5180754" cy="2334508"/>
+                          </a:xfrm>
+                          <a:prstGeom prst="rect">
+                            <a:avLst/>
+                          </a:prstGeom>
+                          <a:ln>
+                            <a:noFill/>
+                          </a:ln>
+                          <a:extLst>
+                            <a:ext uri="{53640926-AAD7-44D8-BBD7-CCE9431645EC}">
+                              <a14:shadowObscured xmlns:a14="http://schemas.microsoft.com/office/drawing/2010/main"/>
+                            </a:ext>
+                          </a:extLst>
+                        </pic:spPr>
+                      </pic:pic>
+                    </a:graphicData>
+                  </a:graphic>
+                </wp:inline>
+              </w:drawing>
+            </w:r>
+          </w:p>
+        </w:tc>
+      </w:tr>
+      <w:tr>
+        <w:trPr>
+          <w:jc w:val="center"/>
+        </w:trPr>
+        <w:tc>
+          <w:tcPr>
+            <w:tcW w:w="8494" w:type="dxa"/>
+          </w:tcPr>
+          <w:p>
+            <w:pPr>
+              <w:jc w:val="center"/>
+            </w:pPr>
+            <w:r>
+              <w:t>Figure 4</w:t>
+            </w:r>
+            <w:r>
+              <w:t xml:space="preserve"> – Trees Instanced on the project</w:t>
+            </w:r>
+          </w:p>
+        </w:tc>
+      </w:tr>
+    </w:tbl>
+    <w:p/>
+    <w:p>
+      <w:r>
+        <w:lastRenderedPageBreak/>
+        <w:t xml:space="preserve">All the Trees/Bushes/Rocks on the Project are using this technique and allow me to have more than </w:t>
+      </w:r>
+      <w:r>
+        <w:t>3</w:t>
+      </w:r>
+      <w:r>
+        <w:t>000 rendering on the screen without affect the framerate of the project.</w:t>
+      </w:r>
+    </w:p>
+    <w:p/>
+    <w:p/>
+    <w:p/>
+    <w:p>
+      <w:pPr>
+        <w:pStyle w:val="Ttulo1"/>
+      </w:pPr>
+      <w:bookmarkStart w:id="7" w:name="_Toc4964080"/>
+      <w:r>
+        <w:t>Design</w:t>
+      </w:r>
+      <w:bookmarkStart w:id="8" w:name="_Toc4964081"/>
+      <w:bookmarkEnd w:id="7"/>
+      <w:r>
+        <w:t xml:space="preserve"> &amp; </w:t>
+      </w:r>
+      <w:r>
+        <w:t>Implementation</w:t>
+      </w:r>
       <w:bookmarkEnd w:id="8"/>
     </w:p>
     <w:p>
-      <w:r>
-        <w:t>The Tile/Chunk involves split the terrain generation in small pieces to reduce the calculation time and the number of polygons rendered.</w:t>
-      </w:r>
-    </w:p>
-    <w:p>
-      <w:r>
-        <w:t xml:space="preserve">Combining with Perlin Noise and the Level </w:t>
-      </w:r>
-      <w:r>
-        <w:t>of</w:t>
-      </w:r>
-      <w:r>
-        <w:t xml:space="preserve"> </w:t>
-      </w:r>
-      <w:r>
-        <w:t>Detail (</w:t>
-      </w:r>
-      <w:r>
-        <w:t xml:space="preserve">LOD) makes possible generate an infinity </w:t>
-      </w:r>
-      <w:r>
-        <w:t>number</w:t>
-      </w:r>
-      <w:r>
-        <w:t xml:space="preserve"> of pieces of the terrain </w:t>
-      </w:r>
-      <w:r>
-        <w:t>using</w:t>
-      </w:r>
-      <w:r>
-        <w:t xml:space="preserve"> the Perlin Noise value and make it works faster reducing the LOD on the far chunks.</w:t>
-      </w:r>
-    </w:p>
-    <w:p>
-      <w:r>
-        <w:t>Also allows the possibility to use a Pooling System to reduce the number of chunks on the world modifying the chunks not rendered. In this way allowing to avoid creating more memory for the generation of the land using the memory already created but not used.</w:t>
+      <w:pPr>
+        <w:pStyle w:val="Ttulo2"/>
+      </w:pPr>
+      <w:r>
+        <w:t>Overview</w:t>
+      </w:r>
+    </w:p>
+    <w:p>
+      <w:r>
+        <w:t>The Implementation has been made using a SCRUM methodology to keep in mind the task that should be achieved and to make development dynamic.</w:t>
       </w:r>
     </w:p>
     <w:p/>
     <w:p>
       <w:pPr>
+        <w:pStyle w:val="Ttulo2"/>
+      </w:pPr>
+      <w:r>
+        <w:t>Terrain Generator</w:t>
+      </w:r>
+    </w:p>
+    <w:tbl>
+      <w:tblPr>
+        <w:tblStyle w:val="Tablaconcuadrcula"/>
+        <w:tblW w:w="0" w:type="auto"/>
+        <w:tblBorders>
+          <w:top w:val="none" w:sz="0" w:space="0" w:color="auto"/>
+          <w:left w:val="none" w:sz="0" w:space="0" w:color="auto"/>
+          <w:bottom w:val="none" w:sz="0" w:space="0" w:color="auto"/>
+          <w:right w:val="none" w:sz="0" w:space="0" w:color="auto"/>
+          <w:insideH w:val="none" w:sz="0" w:space="0" w:color="auto"/>
+          <w:insideV w:val="none" w:sz="0" w:space="0" w:color="auto"/>
+        </w:tblBorders>
+        <w:tblLook w:val="04A0" w:firstRow="1" w:lastRow="0" w:firstColumn="1" w:lastColumn="0" w:noHBand="0" w:noVBand="1"/>
+      </w:tblPr>
+      <w:tblGrid>
+        <w:gridCol w:w="4247"/>
+        <w:gridCol w:w="4247"/>
+      </w:tblGrid>
+      <w:tr>
+        <w:tc>
+          <w:tcPr>
+            <w:tcW w:w="4247" w:type="dxa"/>
+          </w:tcPr>
+          <w:p>
+            <w:r>
+              <w:rPr>
+                <w:noProof/>
+              </w:rPr>
+              <w:drawing>
+                <wp:inline distT="0" distB="0" distL="0" distR="0" wp14:anchorId="1A034725" wp14:editId="0441AA83">
+                  <wp:extent cx="2512695" cy="2385391"/>
+                  <wp:effectExtent l="0" t="0" r="1905" b="0"/>
+                  <wp:docPr id="5" name="Imagen 5"/>
+                  <wp:cNvGraphicFramePr>
+                    <a:graphicFrameLocks xmlns:a="http://schemas.openxmlformats.org/drawingml/2006/main" noChangeAspect="1"/>
+                  </wp:cNvGraphicFramePr>
+                  <a:graphic xmlns:a="http://schemas.openxmlformats.org/drawingml/2006/main">
+                    <a:graphicData uri="http://schemas.openxmlformats.org/drawingml/2006/picture">
+                      <pic:pic xmlns:pic="http://schemas.openxmlformats.org/drawingml/2006/picture">
+                        <pic:nvPicPr>
+                          <pic:cNvPr id="0" name="Picture 1"/>
+                          <pic:cNvPicPr>
+                            <a:picLocks noChangeAspect="1" noChangeArrowheads="1"/>
+                          </pic:cNvPicPr>
+                        </pic:nvPicPr>
+                        <pic:blipFill rotWithShape="1">
+                          <a:blip r:embed="rId15">
+                            <a:extLst>
+                              <a:ext uri="{28A0092B-C50C-407E-A947-70E740481C1C}">
+                                <a14:useLocalDpi xmlns:a14="http://schemas.microsoft.com/office/drawing/2010/main" val="0"/>
+                              </a:ext>
+                            </a:extLst>
+                          </a:blip>
+                          <a:srcRect b="14038"/>
+                          <a:stretch/>
+                        </pic:blipFill>
+                        <pic:spPr bwMode="auto">
+                          <a:xfrm>
+                            <a:off x="0" y="0"/>
+                            <a:ext cx="2512695" cy="2385391"/>
+                          </a:xfrm>
+                          <a:prstGeom prst="rect">
+                            <a:avLst/>
+                          </a:prstGeom>
+                          <a:noFill/>
+                          <a:ln>
+                            <a:noFill/>
+                          </a:ln>
+                          <a:extLst>
+                            <a:ext uri="{53640926-AAD7-44D8-BBD7-CCE9431645EC}">
+                              <a14:shadowObscured xmlns:a14="http://schemas.microsoft.com/office/drawing/2010/main"/>
+                            </a:ext>
+                          </a:extLst>
+                        </pic:spPr>
+                      </pic:pic>
+                    </a:graphicData>
+                  </a:graphic>
+                </wp:inline>
+              </w:drawing>
+            </w:r>
+          </w:p>
+        </w:tc>
+        <w:tc>
+          <w:tcPr>
+            <w:tcW w:w="4247" w:type="dxa"/>
+          </w:tcPr>
+          <w:p/>
+        </w:tc>
+      </w:tr>
+    </w:tbl>
+    <w:p/>
+    <w:p>
+      <w:pPr>
+        <w:pStyle w:val="Ttulo2"/>
+      </w:pPr>
+      <w:r>
+        <w:t>Tile</w:t>
+      </w:r>
+    </w:p>
+    <w:p>
+      <w:r>
+        <w:rPr>
+          <w:noProof/>
+        </w:rPr>
+        <w:drawing>
+          <wp:inline distT="0" distB="0" distL="0" distR="0" wp14:anchorId="0EF0C62E" wp14:editId="66F1E5E4">
+            <wp:extent cx="2298065" cy="2783205"/>
+            <wp:effectExtent l="0" t="0" r="6985" b="0"/>
+            <wp:docPr id="6" name="Imagen 6"/>
+            <wp:cNvGraphicFramePr>
+              <a:graphicFrameLocks xmlns:a="http://schemas.openxmlformats.org/drawingml/2006/main" noChangeAspect="1"/>
+            </wp:cNvGraphicFramePr>
+            <a:graphic xmlns:a="http://schemas.openxmlformats.org/drawingml/2006/main">
+              <a:graphicData uri="http://schemas.openxmlformats.org/drawingml/2006/picture">
+                <pic:pic xmlns:pic="http://schemas.openxmlformats.org/drawingml/2006/picture">
+                  <pic:nvPicPr>
+                    <pic:cNvPr id="0" name="Picture 32"/>
+                    <pic:cNvPicPr>
+                      <a:picLocks noChangeAspect="1" noChangeArrowheads="1"/>
+                    </pic:cNvPicPr>
+                  </pic:nvPicPr>
+                  <pic:blipFill>
+                    <a:blip r:embed="rId16">
+                      <a:extLst>
+                        <a:ext uri="{28A0092B-C50C-407E-A947-70E740481C1C}">
+                          <a14:useLocalDpi xmlns:a14="http://schemas.microsoft.com/office/drawing/2010/main" val="0"/>
+                        </a:ext>
+                      </a:extLst>
+                    </a:blip>
+                    <a:srcRect/>
+                    <a:stretch>
+                      <a:fillRect/>
+                    </a:stretch>
+                  </pic:blipFill>
+                  <pic:spPr bwMode="auto">
+                    <a:xfrm>
+                      <a:off x="0" y="0"/>
+                      <a:ext cx="2298065" cy="2783205"/>
+                    </a:xfrm>
+                    <a:prstGeom prst="rect">
+                      <a:avLst/>
+                    </a:prstGeom>
+                    <a:noFill/>
+                    <a:ln>
+                      <a:noFill/>
+                    </a:ln>
+                  </pic:spPr>
+                </pic:pic>
+              </a:graphicData>
+            </a:graphic>
+          </wp:inline>
+        </w:drawing>
+      </w:r>
+      <w:bookmarkStart w:id="9" w:name="_GoBack"/>
+      <w:bookmarkEnd w:id="9"/>
+    </w:p>
+    <w:p>
+      <w:pPr>
+        <w:pStyle w:val="Ttulo2"/>
+      </w:pPr>
+      <w:r>
+        <w:lastRenderedPageBreak/>
+        <w:t>Biomes</w:t>
+      </w:r>
+    </w:p>
+    <w:tbl>
+      <w:tblPr>
+        <w:tblStyle w:val="Tablaconcuadrcula"/>
+        <w:tblW w:w="0" w:type="auto"/>
+        <w:tblLook w:val="04A0" w:firstRow="1" w:lastRow="0" w:firstColumn="1" w:lastColumn="0" w:noHBand="0" w:noVBand="1"/>
+      </w:tblPr>
+      <w:tblGrid>
+        <w:gridCol w:w="5781"/>
+        <w:gridCol w:w="2713"/>
+      </w:tblGrid>
+      <w:tr>
+        <w:tc>
+          <w:tcPr>
+            <w:tcW w:w="4247" w:type="dxa"/>
+          </w:tcPr>
+          <w:p>
+            <w:r>
+              <w:object w:dxaOrig="5970" w:dyaOrig="2580" w14:anchorId="0489211D">
+                <v:shapetype id="_x0000_t75" coordsize="21600,21600" o:spt="75" o:preferrelative="t" path="m@4@5l@4@11@9@11@9@5xe" filled="f" stroked="f">
+                  <v:stroke joinstyle="miter"/>
+                  <v:formulas>
+                    <v:f eqn="if lineDrawn pixelLineWidth 0"/>
+                    <v:f eqn="sum @0 1 0"/>
+                    <v:f eqn="sum 0 0 @1"/>
+                    <v:f eqn="prod @2 1 2"/>
+                    <v:f eqn="prod @3 21600 pixelWidth"/>
+                    <v:f eqn="prod @3 21600 pixelHeight"/>
+                    <v:f eqn="sum @0 0 1"/>
+                    <v:f eqn="prod @6 1 2"/>
+                    <v:f eqn="prod @7 21600 pixelWidth"/>
+                    <v:f eqn="sum @8 21600 0"/>
+                    <v:f eqn="prod @7 21600 pixelHeight"/>
+                    <v:f eqn="sum @10 21600 0"/>
+                  </v:formulas>
+                  <v:path o:extrusionok="f" gradientshapeok="t" o:connecttype="rect"/>
+                  <o:lock v:ext="edit" aspectratio="t"/>
+                </v:shapetype>
+                <v:shape id="_x0000_i1034" type="#_x0000_t75" style="width:277.9pt;height:129pt" o:ole="">
+                  <v:imagedata r:id="rId17" o:title=""/>
+                </v:shape>
+                <o:OLEObject Type="Embed" ProgID="PBrush" ShapeID="_x0000_i1034" DrawAspect="Content" ObjectID="_1617994432" r:id="rId18"/>
+              </w:object>
+            </w:r>
+            <w:r>
+              <w:t xml:space="preserve"> </w:t>
+            </w:r>
+            <w:r>
+              <w:object w:dxaOrig="5565" w:dyaOrig="5580" w14:anchorId="34581D0C">
+                <v:shape id="_x0000_i1036" type="#_x0000_t75" style="width:278.25pt;height:279pt" o:ole="">
+                  <v:imagedata r:id="rId19" o:title=""/>
+                </v:shape>
+                <o:OLEObject Type="Embed" ProgID="PBrush" ShapeID="_x0000_i1036" DrawAspect="Content" ObjectID="_1617994433" r:id="rId20"/>
+              </w:object>
+            </w:r>
+            <w:r>
+              <w:t xml:space="preserve"> </w:t>
+            </w:r>
+            <w:r>
+              <w:object w:dxaOrig="5775" w:dyaOrig="3375" w14:anchorId="06FC689F">
+                <v:shape id="_x0000_i1044" type="#_x0000_t75" style="width:278.05pt;height:169.1pt" o:ole="">
+                  <v:imagedata r:id="rId21" o:title=""/>
+                </v:shape>
+                <o:OLEObject Type="Embed" ProgID="PBrush" ShapeID="_x0000_i1044" DrawAspect="Content" ObjectID="_1617994434" r:id="rId22"/>
+              </w:object>
+            </w:r>
+          </w:p>
+        </w:tc>
+        <w:tc>
+          <w:tcPr>
+            <w:tcW w:w="4247" w:type="dxa"/>
+          </w:tcPr>
+          <w:p/>
+        </w:tc>
+      </w:tr>
+    </w:tbl>
+    <w:p/>
+    <w:p>
+      <w:pPr>
+        <w:pStyle w:val="Ttulo2"/>
+      </w:pPr>
+      <w:r>
+        <w:lastRenderedPageBreak/>
+        <w:t xml:space="preserve">Runtime &amp; </w:t>
+      </w:r>
+      <w:proofErr w:type="spellStart"/>
+      <w:r>
+        <w:t>PreBake</w:t>
+      </w:r>
+      <w:proofErr w:type="spellEnd"/>
+    </w:p>
+    <w:tbl>
+      <w:tblPr>
+        <w:tblStyle w:val="Tablaconcuadrcula"/>
+        <w:tblW w:w="0" w:type="auto"/>
+        <w:tblLook w:val="04A0" w:firstRow="1" w:lastRow="0" w:firstColumn="1" w:lastColumn="0" w:noHBand="0" w:noVBand="1"/>
+      </w:tblPr>
+      <w:tblGrid>
+        <w:gridCol w:w="4213"/>
+        <w:gridCol w:w="4281"/>
+      </w:tblGrid>
+      <w:tr>
+        <w:tc>
+          <w:tcPr>
+            <w:tcW w:w="4247" w:type="dxa"/>
+          </w:tcPr>
+          <w:p/>
+        </w:tc>
+        <w:tc>
+          <w:tcPr>
+            <w:tcW w:w="4247" w:type="dxa"/>
+          </w:tcPr>
+          <w:p>
+            <w:r>
+              <w:object w:dxaOrig="4065" w:dyaOrig="4185" w14:anchorId="027BC24D">
+                <v:shape id="_x0000_i1032" type="#_x0000_t75" style="width:203.25pt;height:209.25pt" o:ole="">
+                  <v:imagedata r:id="rId23" o:title=""/>
+                </v:shape>
+                <o:OLEObject Type="Embed" ProgID="PBrush" ShapeID="_x0000_i1032" DrawAspect="Content" ObjectID="_1617994435" r:id="rId24"/>
+              </w:object>
+            </w:r>
+          </w:p>
+        </w:tc>
+      </w:tr>
+    </w:tbl>
+    <w:p/>
+    <w:p/>
+    <w:p>
+      <w:pPr>
         <w:pStyle w:val="Ttulo1"/>
       </w:pPr>
-      <w:bookmarkStart w:id="9" w:name="_Toc4964080"/>
-      <w:r>
-        <w:t>Design</w:t>
-      </w:r>
-      <w:bookmarkEnd w:id="9"/>
+      <w:bookmarkStart w:id="10" w:name="_Toc4964082"/>
+      <w:r>
+        <w:t>Optimization</w:t>
+      </w:r>
+      <w:bookmarkEnd w:id="10"/>
     </w:p>
     <w:p/>
     <w:p>
       <w:pPr>
         <w:pStyle w:val="Ttulo1"/>
       </w:pPr>
-      <w:bookmarkStart w:id="10" w:name="_Toc4964081"/>
-      <w:r>
-        <w:lastRenderedPageBreak/>
-        <w:t>Implementation</w:t>
-      </w:r>
-      <w:bookmarkEnd w:id="10"/>
+      <w:bookmarkStart w:id="11" w:name="_Toc4964083"/>
+      <w:r>
+        <w:t>Testing</w:t>
+      </w:r>
+      <w:bookmarkEnd w:id="11"/>
     </w:p>
     <w:p/>
     <w:p>
       <w:pPr>
         <w:pStyle w:val="Ttulo1"/>
       </w:pPr>
-      <w:bookmarkStart w:id="11" w:name="_Toc4964082"/>
-      <w:r>
-        <w:t>Optimization</w:t>
-      </w:r>
-      <w:bookmarkEnd w:id="11"/>
+      <w:bookmarkStart w:id="12" w:name="_Toc4964084"/>
+      <w:r>
+        <w:t>Conclusion</w:t>
+      </w:r>
+      <w:bookmarkEnd w:id="12"/>
     </w:p>
     <w:p/>
     <w:p>
       <w:pPr>
         <w:pStyle w:val="Ttulo1"/>
       </w:pPr>
-      <w:bookmarkStart w:id="12" w:name="_Toc4964083"/>
-      <w:r>
-        <w:t>Testing</w:t>
-      </w:r>
-      <w:bookmarkEnd w:id="12"/>
-    </w:p>
-    <w:p/>
-    <w:p>
-      <w:pPr>
-        <w:pStyle w:val="Ttulo1"/>
-      </w:pPr>
-      <w:bookmarkStart w:id="13" w:name="_Toc4964084"/>
-      <w:r>
-        <w:t>Conclusion</w:t>
+      <w:bookmarkStart w:id="13" w:name="_Toc4964085"/>
+      <w:r>
+        <w:t>Bibliography</w:t>
       </w:r>
       <w:bookmarkEnd w:id="13"/>
-    </w:p>
-    <w:p/>
-    <w:p>
-      <w:pPr>
-        <w:pStyle w:val="Ttulo1"/>
-      </w:pPr>
-      <w:bookmarkStart w:id="14" w:name="_Toc4964085"/>
-      <w:r>
-        <w:t>Bibliography</w:t>
-      </w:r>
-      <w:bookmarkEnd w:id="14"/>
     </w:p>
     <w:p/>
     <w:p/>
     <w:p/>
     <w:sectPr>
-      <w:headerReference w:type="default" r:id="rId14"/>
-      <w:footerReference w:type="default" r:id="rId15"/>
-      <w:headerReference w:type="first" r:id="rId16"/>
+      <w:headerReference w:type="default" r:id="rId25"/>
+      <w:footerReference w:type="default" r:id="rId26"/>
+      <w:headerReference w:type="first" r:id="rId27"/>
       <w:pgSz w:w="11906" w:h="16838"/>
       <w:pgMar w:top="1417" w:right="1701" w:bottom="1417" w:left="1701" w:header="708" w:footer="708" w:gutter="0"/>
       <w:pgNumType w:start="0"/>
@@ -2750,6 +3446,7 @@
       <w:dataBinding w:prefixMappings="xmlns:ns0='http://purl.org/dc/elements/1.1/' xmlns:ns1='http://schemas.openxmlformats.org/package/2006/metadata/core-properties' " w:xpath="/ns1:coreProperties[1]/ns0:creator[1]" w:storeItemID="{6C3C8BC8-F283-45AE-878A-BAB7291924A1}"/>
       <w:text/>
     </w:sdtPr>
+    <w:sdtEndPr/>
     <w:sdtContent>
       <w:p>
         <w:pPr>
@@ -2798,6 +3495,7 @@
         <w:calendar w:val="gregorian"/>
       </w:date>
     </w:sdtPr>
+    <w:sdtEndPr/>
     <w:sdtContent>
       <w:p>
         <w:pPr>
@@ -2851,6 +3549,7 @@
         <w:dataBinding w:prefixMappings="xmlns:ns0='http://schemas.openxmlformats.org/package/2006/metadata/core-properties' xmlns:ns1='http://purl.org/dc/elements/1.1/'" w:xpath="/ns0:coreProperties[1]/ns1:title[1]" w:storeItemID="{6C3C8BC8-F283-45AE-878A-BAB7291924A1}"/>
         <w:text/>
       </w:sdtPr>
+      <w:sdtEndPr/>
       <w:sdtContent>
         <w:r>
           <w:rPr>
@@ -2893,6 +3592,7 @@
           <w:calendar w:val="gregorian"/>
         </w:date>
       </w:sdtPr>
+      <w:sdtEndPr/>
       <w:sdtContent>
         <w:r>
           <w:rPr>
@@ -3028,7 +3728,7 @@
       </w:pPr>
     </w:pPrDefault>
   </w:docDefaults>
-  <w:latentStyles w:defLockedState="0" w:defUIPriority="99" w:defSemiHidden="0" w:defUnhideWhenUsed="0" w:defQFormat="0" w:count="375">
+  <w:latentStyles w:defLockedState="0" w:defUIPriority="99" w:defSemiHidden="0" w:defUnhideWhenUsed="0" w:defQFormat="0" w:count="376">
     <w:lsdException w:name="Normal" w:uiPriority="0" w:qFormat="1"/>
     <w:lsdException w:name="heading 1" w:uiPriority="9" w:qFormat="1"/>
     <w:lsdException w:name="heading 2" w:semiHidden="1" w:uiPriority="9" w:unhideWhenUsed="1" w:qFormat="1"/>
@@ -3134,7 +3834,6 @@
     <w:lsdException w:name="HTML Sample" w:semiHidden="1" w:unhideWhenUsed="1"/>
     <w:lsdException w:name="HTML Typewriter" w:semiHidden="1" w:unhideWhenUsed="1"/>
     <w:lsdException w:name="HTML Variable" w:semiHidden="1" w:unhideWhenUsed="1"/>
-    <w:lsdException w:name="Normal Table" w:semiHidden="1" w:unhideWhenUsed="1"/>
     <w:lsdException w:name="annotation subject" w:semiHidden="1" w:unhideWhenUsed="1"/>
     <w:lsdException w:name="No List" w:semiHidden="1" w:unhideWhenUsed="1"/>
     <w:lsdException w:name="Outline List 1" w:semiHidden="1" w:unhideWhenUsed="1"/>
@@ -3181,10 +3880,8 @@
     <w:lsdException w:name="Table Subtle 2" w:semiHidden="1" w:unhideWhenUsed="1"/>
     <w:lsdException w:name="Table Web 1" w:semiHidden="1" w:unhideWhenUsed="1"/>
     <w:lsdException w:name="Table Web 2" w:semiHidden="1" w:unhideWhenUsed="1"/>
-    <w:lsdException w:name="Table Web 3" w:semiHidden="1" w:unhideWhenUsed="1"/>
     <w:lsdException w:name="Balloon Text" w:semiHidden="1" w:unhideWhenUsed="1"/>
     <w:lsdException w:name="Table Grid" w:uiPriority="39"/>
-    <w:lsdException w:name="Table Theme" w:semiHidden="1" w:unhideWhenUsed="1"/>
     <w:lsdException w:name="Placeholder Text" w:semiHidden="1"/>
     <w:lsdException w:name="No Spacing" w:uiPriority="1" w:qFormat="1"/>
     <w:lsdException w:name="Light Shading" w:uiPriority="60"/>
@@ -3404,6 +4101,7 @@
     <w:lsdException w:name="Smart Hyperlink" w:semiHidden="1" w:unhideWhenUsed="1"/>
     <w:lsdException w:name="Hashtag" w:semiHidden="1" w:unhideWhenUsed="1"/>
     <w:lsdException w:name="Unresolved Mention" w:semiHidden="1" w:unhideWhenUsed="1"/>
+    <w:lsdException w:name="Smart Link" w:semiHidden="1" w:unhideWhenUsed="1"/>
   </w:latentStyles>
   <w:style w:type="paragraph" w:default="1" w:styleId="Normal">
     <w:name w:val="Normal"/>
@@ -3453,6 +4151,28 @@
       <w:color w:val="830F0E" w:themeColor="accent1" w:themeShade="BF"/>
       <w:sz w:val="26"/>
       <w:szCs w:val="26"/>
+    </w:rPr>
+  </w:style>
+  <w:style w:type="paragraph" w:styleId="Ttulo3">
+    <w:name w:val="heading 3"/>
+    <w:basedOn w:val="Normal"/>
+    <w:next w:val="Normal"/>
+    <w:link w:val="Ttulo3Car"/>
+    <w:uiPriority w:val="9"/>
+    <w:unhideWhenUsed/>
+    <w:qFormat/>
+    <w:rsid w:val="004229BE"/>
+    <w:pPr>
+      <w:keepNext/>
+      <w:keepLines/>
+      <w:spacing w:before="40" w:after="0"/>
+      <w:outlineLvl w:val="2"/>
+    </w:pPr>
+    <w:rPr>
+      <w:rFonts w:asciiTheme="majorHAnsi" w:eastAsiaTheme="majorEastAsia" w:hAnsiTheme="majorHAnsi" w:cstheme="majorBidi"/>
+      <w:color w:val="570A09" w:themeColor="accent1" w:themeShade="7F"/>
+      <w:sz w:val="24"/>
+      <w:szCs w:val="24"/>
     </w:rPr>
   </w:style>
   <w:style w:type="character" w:default="1" w:styleId="Fuentedeprrafopredeter">
@@ -3779,6 +4499,20 @@
     <w:basedOn w:val="Fuentedeprrafopredeter"/>
     <w:rsid w:val="006822B8"/>
   </w:style>
+  <w:style w:type="character" w:customStyle="1" w:styleId="Ttulo3Car">
+    <w:name w:val="Título 3 Car"/>
+    <w:basedOn w:val="Fuentedeprrafopredeter"/>
+    <w:link w:val="Ttulo3"/>
+    <w:uiPriority w:val="9"/>
+    <w:rsid w:val="004229BE"/>
+    <w:rPr>
+      <w:rFonts w:asciiTheme="majorHAnsi" w:eastAsiaTheme="majorEastAsia" w:hAnsiTheme="majorHAnsi" w:cstheme="majorBidi"/>
+      <w:color w:val="570A09" w:themeColor="accent1" w:themeShade="7F"/>
+      <w:sz w:val="24"/>
+      <w:szCs w:val="24"/>
+      <w:lang w:val="en-GB"/>
+    </w:rPr>
+  </w:style>
 </w:styles>
 </file>
 
@@ -3918,7 +4652,7 @@
     <w:charset w:val="00"/>
     <w:family w:val="roman"/>
     <w:pitch w:val="variable"/>
-    <w:sig w:usb0="E0002AFF" w:usb1="C0007841" w:usb2="00000009" w:usb3="00000000" w:csb0="000001FF" w:csb1="00000000"/>
+    <w:sig w:usb0="E0002EFF" w:usb1="C000785B" w:usb2="00000009" w:usb3="00000000" w:csb0="000001FF" w:csb1="00000000"/>
   </w:font>
   <w:font w:name="Century Gothic">
     <w:panose1 w:val="020B0502020202020204"/>
@@ -3939,21 +4673,21 @@
     <w:charset w:val="00"/>
     <w:family w:val="swiss"/>
     <w:pitch w:val="variable"/>
-    <w:sig w:usb0="E0002AFF" w:usb1="C0007843" w:usb2="00000009" w:usb3="00000000" w:csb0="000001FF" w:csb1="00000000"/>
+    <w:sig w:usb0="E0002EFF" w:usb1="C000785B" w:usb2="00000009" w:usb3="00000000" w:csb0="000001FF" w:csb1="00000000"/>
   </w:font>
   <w:font w:name="Calibri">
     <w:panose1 w:val="020F0502020204030204"/>
     <w:charset w:val="00"/>
     <w:family w:val="swiss"/>
     <w:pitch w:val="variable"/>
-    <w:sig w:usb0="E0002AFF" w:usb1="C000247B" w:usb2="00000009" w:usb3="00000000" w:csb0="000001FF" w:csb1="00000000"/>
+    <w:sig w:usb0="A00002EF" w:usb1="4000207B" w:usb2="00000000" w:usb3="00000000" w:csb0="0000019F" w:csb1="00000000"/>
   </w:font>
   <w:font w:name="Calibri Light">
     <w:panose1 w:val="020F0302020204030204"/>
     <w:charset w:val="00"/>
     <w:family w:val="swiss"/>
     <w:pitch w:val="variable"/>
-    <w:sig w:usb0="E0002AFF" w:usb1="C000247B" w:usb2="00000009" w:usb3="00000000" w:csb0="000001FF" w:csb1="00000000"/>
+    <w:sig w:usb0="A00002EF" w:usb1="4000207B" w:usb2="00000000" w:usb3="00000000" w:csb0="0000019F" w:csb1="00000000"/>
   </w:font>
 </w:fonts>
 </file>
@@ -3976,6 +4710,8 @@
   <w:rsids>
     <w:rsidRoot w:val="00FC07C0"/>
     <w:rsid w:val="00335D28"/>
+    <w:rsid w:val="0099027B"/>
+    <w:rsid w:val="00F81D76"/>
     <w:rsid w:val="00FC07C0"/>
   </w:rsids>
   <m:mathPr>
@@ -4016,7 +4752,7 @@
       </w:pPr>
     </w:pPrDefault>
   </w:docDefaults>
-  <w:latentStyles w:defLockedState="0" w:defUIPriority="99" w:defSemiHidden="0" w:defUnhideWhenUsed="0" w:defQFormat="0" w:count="375">
+  <w:latentStyles w:defLockedState="0" w:defUIPriority="99" w:defSemiHidden="0" w:defUnhideWhenUsed="0" w:defQFormat="0" w:count="376">
     <w:lsdException w:name="Normal" w:uiPriority="0" w:qFormat="1"/>
     <w:lsdException w:name="heading 1" w:uiPriority="9" w:qFormat="1"/>
     <w:lsdException w:name="heading 2" w:semiHidden="1" w:uiPriority="9" w:unhideWhenUsed="1" w:qFormat="1"/>
@@ -4122,7 +4858,6 @@
     <w:lsdException w:name="HTML Sample" w:semiHidden="1" w:unhideWhenUsed="1"/>
     <w:lsdException w:name="HTML Typewriter" w:semiHidden="1" w:unhideWhenUsed="1"/>
     <w:lsdException w:name="HTML Variable" w:semiHidden="1" w:unhideWhenUsed="1"/>
-    <w:lsdException w:name="Normal Table" w:semiHidden="1" w:unhideWhenUsed="1"/>
     <w:lsdException w:name="annotation subject" w:semiHidden="1" w:unhideWhenUsed="1"/>
     <w:lsdException w:name="No List" w:semiHidden="1" w:unhideWhenUsed="1"/>
     <w:lsdException w:name="Outline List 1" w:semiHidden="1" w:unhideWhenUsed="1"/>
@@ -4169,10 +4904,8 @@
     <w:lsdException w:name="Table Subtle 2" w:semiHidden="1" w:unhideWhenUsed="1"/>
     <w:lsdException w:name="Table Web 1" w:semiHidden="1" w:unhideWhenUsed="1"/>
     <w:lsdException w:name="Table Web 2" w:semiHidden="1" w:unhideWhenUsed="1"/>
-    <w:lsdException w:name="Table Web 3" w:semiHidden="1" w:unhideWhenUsed="1"/>
     <w:lsdException w:name="Balloon Text" w:semiHidden="1" w:unhideWhenUsed="1"/>
     <w:lsdException w:name="Table Grid" w:uiPriority="39"/>
-    <w:lsdException w:name="Table Theme" w:semiHidden="1" w:unhideWhenUsed="1"/>
     <w:lsdException w:name="Placeholder Text" w:semiHidden="1"/>
     <w:lsdException w:name="No Spacing" w:uiPriority="1" w:qFormat="1"/>
     <w:lsdException w:name="Light Shading" w:uiPriority="60"/>
@@ -4392,6 +5125,7 @@
     <w:lsdException w:name="Smart Hyperlink" w:semiHidden="1" w:unhideWhenUsed="1"/>
     <w:lsdException w:name="Hashtag" w:semiHidden="1" w:unhideWhenUsed="1"/>
     <w:lsdException w:name="Unresolved Mention" w:semiHidden="1" w:unhideWhenUsed="1"/>
+    <w:lsdException w:name="Smart Link" w:semiHidden="1" w:unhideWhenUsed="1"/>
   </w:latentStyles>
   <w:style w:type="paragraph" w:default="1" w:styleId="Normal">
     <w:name w:val="Normal"/>
@@ -4754,7 +5488,7 @@
 </file>
 
 <file path=customXml/itemProps2.xml><?xml version="1.0" encoding="utf-8"?>
-<ds:datastoreItem xmlns:ds="http://schemas.openxmlformats.org/officeDocument/2006/customXml" ds:itemID="{6F843304-6E12-4AB4-90FB-3D1A850583A3}">
+<ds:datastoreItem xmlns:ds="http://schemas.openxmlformats.org/officeDocument/2006/customXml" ds:itemID="{901434B1-7F97-4521-8ECE-10CD0C16E6E1}">
   <ds:schemaRefs>
     <ds:schemaRef ds:uri="http://schemas.openxmlformats.org/officeDocument/2006/bibliography"/>
   </ds:schemaRefs>

</xml_diff>